<commit_message>
Organized Autonomous methods and verified that every auto setting listed does in code what we said it would do.
</commit_message>
<xml_diff>
--- a/doc/AutonSettingGuide.docx
+++ b/doc/AutonSettingGuide.docx
@@ -1,6 +1,6 @@
 
 <file path=word/document.xml><?xml version="1.0" encoding="utf-8"?>
-<w:document xmlns:wpc="http://schemas.microsoft.com/office/word/2010/wordprocessingCanvas" xmlns:mc="http://schemas.openxmlformats.org/markup-compatibility/2006" xmlns:o="urn:schemas-microsoft-com:office:office" xmlns:r="http://schemas.openxmlformats.org/officeDocument/2006/relationships" xmlns:m="http://schemas.openxmlformats.org/officeDocument/2006/math" xmlns:v="urn:schemas-microsoft-com:vml" xmlns:wp14="http://schemas.microsoft.com/office/word/2010/wordprocessingDrawing" xmlns:wp="http://schemas.openxmlformats.org/drawingml/2006/wordprocessingDrawing" xmlns:w10="urn:schemas-microsoft-com:office:word" xmlns:w="http://schemas.openxmlformats.org/wordprocessingml/2006/main" xmlns:w14="http://schemas.microsoft.com/office/word/2010/wordml" xmlns:wpg="http://schemas.microsoft.com/office/word/2010/wordprocessingGroup" xmlns:wpi="http://schemas.microsoft.com/office/word/2010/wordprocessingInk" xmlns:wne="http://schemas.microsoft.com/office/word/2006/wordml" xmlns:wps="http://schemas.microsoft.com/office/word/2010/wordprocessingShape" mc:Ignorable="w14 wp14">
+<w:document xmlns:ve="http://schemas.openxmlformats.org/markup-compatibility/2006" xmlns:o="urn:schemas-microsoft-com:office:office" xmlns:r="http://schemas.openxmlformats.org/officeDocument/2006/relationships" xmlns:m="http://schemas.openxmlformats.org/officeDocument/2006/math" xmlns:v="urn:schemas-microsoft-com:vml" xmlns:wp="http://schemas.openxmlformats.org/drawingml/2006/wordprocessingDrawing" xmlns:w10="urn:schemas-microsoft-com:office:word" xmlns:w="http://schemas.openxmlformats.org/wordprocessingml/2006/main" xmlns:wne="http://schemas.microsoft.com/office/word/2006/wordml">
   <w:body>
     <w:p>
       <w:pPr>
@@ -87,7 +87,10 @@
       </w:pPr>
       <w:r>
         <w:tab/>
-        <w:t>AUTON SETTING 4</w:t>
+        <w:t xml:space="preserve">AUTON SETTING </w:t>
+      </w:r>
+      <w:r>
+        <w:t>3</w:t>
       </w:r>
     </w:p>
     <w:p>
@@ -142,44 +145,26 @@
         <w:spacing w:line="480" w:lineRule="auto"/>
         <w:jc w:val="both"/>
         <w:rPr>
-          <w:b/>
-        </w:rPr>
-      </w:pPr>
-    </w:p>
-    <w:p>
-      <w:pPr>
-        <w:pStyle w:val="NoSpacing"/>
-        <w:spacing w:line="480" w:lineRule="auto"/>
-        <w:jc w:val="both"/>
-        <w:rPr>
-          <w:b/>
-          <w:i/>
-          <w:u w:val="single"/>
-        </w:rPr>
-      </w:pPr>
-      <w:r>
-        <w:rPr>
-          <w:b/>
-          <w:i/>
-          <w:u w:val="single"/>
-        </w:rPr>
-        <w:t>BACK UP TO BRIDGE AND D</w:t>
-      </w:r>
-      <w:r>
-        <w:rPr>
-          <w:b/>
-          <w:i/>
-          <w:u w:val="single"/>
-        </w:rPr>
-        <w:t>RIVE TO FENDER</w:t>
-      </w:r>
-      <w:r>
-        <w:rPr>
-          <w:b/>
-          <w:i/>
-          <w:u w:val="single"/>
-        </w:rPr>
-        <w:t xml:space="preserve"> AND SHOOT</w:t>
+          <w:i/>
+        </w:rPr>
+      </w:pPr>
+    </w:p>
+    <w:p>
+      <w:pPr>
+        <w:pStyle w:val="NoSpacing"/>
+        <w:spacing w:line="480" w:lineRule="auto"/>
+        <w:jc w:val="both"/>
+        <w:rPr>
+          <w:i/>
+        </w:rPr>
+      </w:pPr>
+      <w:r>
+        <w:rPr>
+          <w:b/>
+          <w:i/>
+          <w:u w:val="single"/>
+        </w:rPr>
+        <w:t>SHOOT FROM KEY</w:t>
       </w:r>
     </w:p>
     <w:p>
@@ -220,51 +205,13 @@
         </w:rPr>
         <w:t>SHOOT FROM KEY</w:t>
       </w:r>
-    </w:p>
-    <w:p>
-      <w:pPr>
-        <w:pStyle w:val="NoSpacing"/>
-        <w:spacing w:line="480" w:lineRule="auto"/>
-        <w:jc w:val="both"/>
-      </w:pPr>
-      <w:r>
-        <w:tab/>
-        <w:t>AUTON SETTING 3</w:t>
-      </w:r>
-    </w:p>
-    <w:p>
-      <w:pPr>
-        <w:pStyle w:val="NoSpacing"/>
-        <w:spacing w:line="480" w:lineRule="auto"/>
-        <w:jc w:val="both"/>
-      </w:pPr>
-    </w:p>
-    <w:p>
-      <w:pPr>
-        <w:pStyle w:val="NoSpacing"/>
-        <w:spacing w:line="480" w:lineRule="auto"/>
-        <w:jc w:val="both"/>
-        <w:rPr>
-          <w:b/>
-          <w:i/>
-          <w:u w:val="single"/>
-        </w:rPr>
-      </w:pPr>
-      <w:r>
-        <w:rPr>
-          <w:b/>
-          <w:i/>
-          <w:u w:val="single"/>
-        </w:rPr>
-        <w:t xml:space="preserve">SHOOT FROM KEY AND </w:t>
-      </w:r>
-      <w:r>
-        <w:rPr>
-          <w:b/>
-          <w:i/>
-          <w:u w:val="single"/>
-        </w:rPr>
-        <w:t>BACK UP TO BRIDGE</w:t>
+      <w:r>
+        <w:rPr>
+          <w:b/>
+          <w:i/>
+          <w:u w:val="single"/>
+        </w:rPr>
+        <w:t xml:space="preserve"> AT SLANTED</w:t>
       </w:r>
     </w:p>
     <w:p>
@@ -283,6 +230,91 @@
         <w:pStyle w:val="NoSpacing"/>
         <w:spacing w:line="480" w:lineRule="auto"/>
         <w:jc w:val="both"/>
+        <w:rPr>
+          <w:i/>
+        </w:rPr>
+      </w:pPr>
+    </w:p>
+    <w:p>
+      <w:pPr>
+        <w:pStyle w:val="NoSpacing"/>
+        <w:spacing w:line="480" w:lineRule="auto"/>
+        <w:jc w:val="both"/>
+        <w:rPr>
+          <w:i/>
+        </w:rPr>
+      </w:pPr>
+      <w:r>
+        <w:rPr>
+          <w:b/>
+          <w:i/>
+          <w:u w:val="single"/>
+        </w:rPr>
+        <w:t>SHOOT FROM KEY</w:t>
+      </w:r>
+      <w:r>
+        <w:rPr>
+          <w:b/>
+          <w:i/>
+          <w:u w:val="single"/>
+        </w:rPr>
+        <w:t xml:space="preserve"> AT TWO POINT</w:t>
+      </w:r>
+    </w:p>
+    <w:p>
+      <w:pPr>
+        <w:pStyle w:val="NoSpacing"/>
+        <w:spacing w:line="480" w:lineRule="auto"/>
+        <w:jc w:val="both"/>
+      </w:pPr>
+      <w:r>
+        <w:tab/>
+        <w:t>AUTON SETTING 6</w:t>
+      </w:r>
+    </w:p>
+    <w:p>
+      <w:pPr>
+        <w:pStyle w:val="NoSpacing"/>
+        <w:spacing w:line="480" w:lineRule="auto"/>
+        <w:jc w:val="both"/>
+      </w:pPr>
+    </w:p>
+    <w:p>
+      <w:pPr>
+        <w:pStyle w:val="NoSpacing"/>
+        <w:spacing w:line="480" w:lineRule="auto"/>
+        <w:jc w:val="both"/>
+        <w:rPr>
+          <w:b/>
+          <w:i/>
+          <w:u w:val="single"/>
+        </w:rPr>
+      </w:pPr>
+      <w:r>
+        <w:rPr>
+          <w:b/>
+          <w:i/>
+          <w:u w:val="single"/>
+        </w:rPr>
+        <w:t>SHOOT FROM KEY AND BACK UP TO BRIDGE</w:t>
+      </w:r>
+    </w:p>
+    <w:p>
+      <w:pPr>
+        <w:pStyle w:val="NoSpacing"/>
+        <w:spacing w:line="480" w:lineRule="auto"/>
+        <w:jc w:val="both"/>
+      </w:pPr>
+      <w:r>
+        <w:tab/>
+        <w:t>AUTON SETTING 4</w:t>
+      </w:r>
+    </w:p>
+    <w:p>
+      <w:pPr>
+        <w:pStyle w:val="NoSpacing"/>
+        <w:spacing w:line="480" w:lineRule="auto"/>
+        <w:jc w:val="both"/>
       </w:pPr>
     </w:p>
     <w:p>
@@ -319,27 +351,6 @@
       <w:r>
         <w:t>.</w:t>
       </w:r>
-    </w:p>
-    <w:p>
-      <w:pPr>
-        <w:pStyle w:val="NoSpacing"/>
-        <w:spacing w:line="480" w:lineRule="auto"/>
-        <w:jc w:val="both"/>
-      </w:pPr>
-    </w:p>
-    <w:p>
-      <w:pPr>
-        <w:pStyle w:val="NoSpacing"/>
-        <w:spacing w:line="480" w:lineRule="auto"/>
-        <w:jc w:val="both"/>
-      </w:pPr>
-    </w:p>
-    <w:p>
-      <w:pPr>
-        <w:pStyle w:val="NoSpacing"/>
-        <w:spacing w:line="480" w:lineRule="auto"/>
-        <w:jc w:val="both"/>
-      </w:pPr>
     </w:p>
     <w:p>
       <w:pPr>
@@ -529,14 +540,12 @@
         <w:rPr>
           <w:sz w:val="36"/>
           <w:szCs w:val="36"/>
-          <w:u w:val="single"/>
-        </w:rPr>
-      </w:pPr>
-      <w:r>
-        <w:rPr>
-          <w:sz w:val="36"/>
-          <w:szCs w:val="36"/>
-          <w:u w:val="single"/>
+        </w:rPr>
+      </w:pPr>
+      <w:r>
+        <w:rPr>
+          <w:sz w:val="36"/>
+          <w:szCs w:val="36"/>
         </w:rPr>
         <w:t>5</w:t>
       </w:r>
@@ -544,7 +553,6 @@
         <w:rPr>
           <w:sz w:val="36"/>
           <w:szCs w:val="36"/>
-          <w:u w:val="single"/>
         </w:rPr>
         <w:t>: Shoot from Key at slanted position at top hoop</w:t>
       </w:r>
@@ -556,14 +564,12 @@
         <w:rPr>
           <w:sz w:val="36"/>
           <w:szCs w:val="36"/>
-          <w:u w:val="single"/>
-        </w:rPr>
-      </w:pPr>
-      <w:r>
-        <w:rPr>
-          <w:sz w:val="36"/>
-          <w:szCs w:val="36"/>
-          <w:u w:val="single"/>
+        </w:rPr>
+      </w:pPr>
+      <w:r>
+        <w:rPr>
+          <w:sz w:val="36"/>
+          <w:szCs w:val="36"/>
         </w:rPr>
         <w:t>6</w:t>
       </w:r>
@@ -571,17 +577,8 @@
         <w:rPr>
           <w:sz w:val="36"/>
           <w:szCs w:val="36"/>
-          <w:u w:val="single"/>
-        </w:rPr>
-        <w:t xml:space="preserve">: </w:t>
-      </w:r>
-      <w:r>
-        <w:rPr>
-          <w:sz w:val="36"/>
-          <w:szCs w:val="36"/>
-          <w:u w:val="single"/>
-        </w:rPr>
-        <w:t>Shoot from key at 2 point hoop</w:t>
+        </w:rPr>
+        <w:t>: Shoot from key at 2 point hoop</w:t>
       </w:r>
     </w:p>
     <w:p>
@@ -606,7 +603,7 @@
 </file>
 
 <file path=word/styles.xml><?xml version="1.0" encoding="utf-8"?>
-<w:styles xmlns:mc="http://schemas.openxmlformats.org/markup-compatibility/2006" xmlns:r="http://schemas.openxmlformats.org/officeDocument/2006/relationships" xmlns:w="http://schemas.openxmlformats.org/wordprocessingml/2006/main" xmlns:w14="http://schemas.microsoft.com/office/word/2010/wordml" mc:Ignorable="w14">
+<w:styles xmlns:r="http://schemas.openxmlformats.org/officeDocument/2006/relationships" xmlns:w="http://schemas.openxmlformats.org/wordprocessingml/2006/main">
   <w:docDefaults>
     <w:rPrDefault>
       <w:rPr>
@@ -764,6 +761,7 @@
   <w:style w:type="paragraph" w:default="1" w:styleId="Normal">
     <w:name w:val="Normal"/>
     <w:qFormat/>
+    <w:rsid w:val="00BC3A3F"/>
   </w:style>
   <w:style w:type="character" w:default="1" w:styleId="DefaultParagraphFont">
     <w:name w:val="Default Paragraph Font"/>
@@ -776,6 +774,7 @@
     <w:uiPriority w:val="99"/>
     <w:semiHidden/>
     <w:unhideWhenUsed/>
+    <w:qFormat/>
     <w:tblPr>
       <w:tblInd w:w="0" w:type="dxa"/>
       <w:tblCellMar>
@@ -1293,7 +1292,7 @@
 </file>
 
 <file path=customXml/itemProps1.xml><?xml version="1.0" encoding="utf-8"?>
-<ds:datastoreItem xmlns:ds="http://schemas.openxmlformats.org/officeDocument/2006/customXml" ds:itemID="{691C0F4D-6165-4E28-B52A-C6ACD1675126}">
+<ds:datastoreItem xmlns:ds="http://schemas.openxmlformats.org/officeDocument/2006/customXml" ds:itemID="{F6E529A2-7F41-41BC-9A36-C7AF18ED4494}">
   <ds:schemaRefs>
     <ds:schemaRef ds:uri="http://schemas.openxmlformats.org/officeDocument/2006/bibliography"/>
   </ds:schemaRefs>

</xml_diff>

<commit_message>
modified the auton code to git status
</commit_message>
<xml_diff>
--- a/doc/AutonSettingGuide.docx
+++ b/doc/AutonSettingGuide.docx
@@ -1,6 +1,6 @@
 
 <file path=word/document.xml><?xml version="1.0" encoding="utf-8"?>
-<w:document xmlns:wpc="http://schemas.microsoft.com/office/word/2010/wordprocessingCanvas" xmlns:mc="http://schemas.openxmlformats.org/markup-compatibility/2006" xmlns:o="urn:schemas-microsoft-com:office:office" xmlns:r="http://schemas.openxmlformats.org/officeDocument/2006/relationships" xmlns:m="http://schemas.openxmlformats.org/officeDocument/2006/math" xmlns:v="urn:schemas-microsoft-com:vml" xmlns:wp14="http://schemas.microsoft.com/office/word/2010/wordprocessingDrawing" xmlns:wp="http://schemas.openxmlformats.org/drawingml/2006/wordprocessingDrawing" xmlns:w10="urn:schemas-microsoft-com:office:word" xmlns:w="http://schemas.openxmlformats.org/wordprocessingml/2006/main" xmlns:w14="http://schemas.microsoft.com/office/word/2010/wordml" xmlns:wpg="http://schemas.microsoft.com/office/word/2010/wordprocessingGroup" xmlns:wpi="http://schemas.microsoft.com/office/word/2010/wordprocessingInk" xmlns:wne="http://schemas.microsoft.com/office/word/2006/wordml" xmlns:wps="http://schemas.microsoft.com/office/word/2010/wordprocessingShape" mc:Ignorable="w14 wp14">
+<w:document xmlns:ve="http://schemas.openxmlformats.org/markup-compatibility/2006" xmlns:o="urn:schemas-microsoft-com:office:office" xmlns:r="http://schemas.openxmlformats.org/officeDocument/2006/relationships" xmlns:m="http://schemas.openxmlformats.org/officeDocument/2006/math" xmlns:v="urn:schemas-microsoft-com:vml" xmlns:wp="http://schemas.openxmlformats.org/drawingml/2006/wordprocessingDrawing" xmlns:w10="urn:schemas-microsoft-com:office:word" xmlns:w="http://schemas.openxmlformats.org/wordprocessingml/2006/main" xmlns:wne="http://schemas.microsoft.com/office/word/2006/wordml">
   <w:body>
     <w:p>
       <w:pPr>
@@ -256,15 +256,7 @@
           <w:i/>
           <w:u w:val="single"/>
         </w:rPr>
-        <w:t xml:space="preserve">SHOOT FROM KEY AND </w:t>
-      </w:r>
-      <w:r>
-        <w:rPr>
-          <w:b/>
-          <w:i/>
-          <w:u w:val="single"/>
-        </w:rPr>
-        <w:t>BACK UP TO BRIDGE</w:t>
+        <w:t>SHOOT FROM KEY AND BACK UP TO BRIDGE</w:t>
       </w:r>
     </w:p>
     <w:p>
@@ -547,41 +539,6 @@
           <w:u w:val="single"/>
         </w:rPr>
         <w:t>: Shoot from Key at slanted position at top hoop</w:t>
-      </w:r>
-    </w:p>
-    <w:p>
-      <w:pPr>
-        <w:pStyle w:val="NoSpacing"/>
-        <w:spacing w:line="480" w:lineRule="auto"/>
-        <w:rPr>
-          <w:sz w:val="36"/>
-          <w:szCs w:val="36"/>
-          <w:u w:val="single"/>
-        </w:rPr>
-      </w:pPr>
-      <w:r>
-        <w:rPr>
-          <w:sz w:val="36"/>
-          <w:szCs w:val="36"/>
-          <w:u w:val="single"/>
-        </w:rPr>
-        <w:t>6</w:t>
-      </w:r>
-      <w:r>
-        <w:rPr>
-          <w:sz w:val="36"/>
-          <w:szCs w:val="36"/>
-          <w:u w:val="single"/>
-        </w:rPr>
-        <w:t xml:space="preserve">: </w:t>
-      </w:r>
-      <w:r>
-        <w:rPr>
-          <w:sz w:val="36"/>
-          <w:szCs w:val="36"/>
-          <w:u w:val="single"/>
-        </w:rPr>
-        <w:t>Shoot from key at 2 point hoop</w:t>
       </w:r>
     </w:p>
     <w:p>
@@ -606,7 +563,7 @@
 </file>
 
 <file path=word/styles.xml><?xml version="1.0" encoding="utf-8"?>
-<w:styles xmlns:mc="http://schemas.openxmlformats.org/markup-compatibility/2006" xmlns:r="http://schemas.openxmlformats.org/officeDocument/2006/relationships" xmlns:w="http://schemas.openxmlformats.org/wordprocessingml/2006/main" xmlns:w14="http://schemas.microsoft.com/office/word/2010/wordml" mc:Ignorable="w14">
+<w:styles xmlns:r="http://schemas.openxmlformats.org/officeDocument/2006/relationships" xmlns:w="http://schemas.openxmlformats.org/wordprocessingml/2006/main">
   <w:docDefaults>
     <w:rPrDefault>
       <w:rPr>
@@ -764,6 +721,7 @@
   <w:style w:type="paragraph" w:default="1" w:styleId="Normal">
     <w:name w:val="Normal"/>
     <w:qFormat/>
+    <w:rsid w:val="002321C4"/>
   </w:style>
   <w:style w:type="character" w:default="1" w:styleId="DefaultParagraphFont">
     <w:name w:val="Default Paragraph Font"/>
@@ -776,6 +734,7 @@
     <w:uiPriority w:val="99"/>
     <w:semiHidden/>
     <w:unhideWhenUsed/>
+    <w:qFormat/>
     <w:tblPr>
       <w:tblInd w:w="0" w:type="dxa"/>
       <w:tblCellMar>
@@ -1293,7 +1252,7 @@
 </file>
 
 <file path=customXml/itemProps1.xml><?xml version="1.0" encoding="utf-8"?>
-<ds:datastoreItem xmlns:ds="http://schemas.openxmlformats.org/officeDocument/2006/customXml" ds:itemID="{691C0F4D-6165-4E28-B52A-C6ACD1675126}">
+<ds:datastoreItem xmlns:ds="http://schemas.openxmlformats.org/officeDocument/2006/customXml" ds:itemID="{C7BA45B7-6689-49CC-948D-A878EAF58F40}">
   <ds:schemaRefs>
     <ds:schemaRef ds:uri="http://schemas.openxmlformats.org/officeDocument/2006/bibliography"/>
   </ds:schemaRefs>

</xml_diff>

<commit_message>
modified AutonSettingGuide.docx to implement the new auton setting
</commit_message>
<xml_diff>
--- a/doc/AutonSettingGuide.docx
+++ b/doc/AutonSettingGuide.docx
@@ -6,448 +6,189 @@
       <w:pPr>
         <w:pStyle w:val="NoSpacing"/>
         <w:spacing w:line="480" w:lineRule="auto"/>
-        <w:jc w:val="both"/>
-        <w:rPr>
-          <w:b/>
-          <w:i/>
+        <w:jc w:val="center"/>
+        <w:rPr>
+          <w:sz w:val="36"/>
+          <w:szCs w:val="36"/>
           <w:u w:val="single"/>
         </w:rPr>
       </w:pPr>
-      <w:r>
-        <w:rPr>
-          <w:b/>
-          <w:i/>
+      <w:proofErr w:type="spellStart"/>
+      <w:r>
+        <w:rPr>
+          <w:sz w:val="36"/>
+          <w:szCs w:val="36"/>
           <w:u w:val="single"/>
         </w:rPr>
-        <w:t>DRIVE TO FENDER</w:t>
-      </w:r>
-      <w:r>
-        <w:rPr>
-          <w:b/>
-          <w:i/>
+        <w:t>Auton</w:t>
+      </w:r>
+      <w:proofErr w:type="spellEnd"/>
+      <w:r>
+        <w:rPr>
+          <w:sz w:val="36"/>
+          <w:szCs w:val="36"/>
           <w:u w:val="single"/>
         </w:rPr>
-        <w:t xml:space="preserve"> AND SHOOT</w:t>
+        <w:t xml:space="preserve"> Settings</w:t>
       </w:r>
     </w:p>
     <w:p>
       <w:pPr>
         <w:pStyle w:val="NoSpacing"/>
         <w:spacing w:line="480" w:lineRule="auto"/>
-        <w:jc w:val="both"/>
-      </w:pPr>
-      <w:r>
-        <w:tab/>
-        <w:t>AUTON SETTING 0</w:t>
+        <w:rPr>
+          <w:sz w:val="36"/>
+          <w:szCs w:val="36"/>
+        </w:rPr>
+      </w:pPr>
+      <w:r>
+        <w:rPr>
+          <w:sz w:val="36"/>
+          <w:szCs w:val="36"/>
+        </w:rPr>
+        <w:t>0:</w:t>
+      </w:r>
+      <w:r>
+        <w:rPr>
+          <w:sz w:val="36"/>
+          <w:szCs w:val="36"/>
+        </w:rPr>
+        <w:t xml:space="preserve"> </w:t>
+      </w:r>
+      <w:r>
+        <w:rPr>
+          <w:sz w:val="36"/>
+          <w:szCs w:val="36"/>
+        </w:rPr>
+        <w:t xml:space="preserve">Shoots </w:t>
+      </w:r>
+      <w:r>
+        <w:rPr>
+          <w:sz w:val="36"/>
+          <w:szCs w:val="36"/>
+        </w:rPr>
+        <w:t>from</w:t>
+      </w:r>
+      <w:r>
+        <w:rPr>
+          <w:sz w:val="36"/>
+          <w:szCs w:val="36"/>
+        </w:rPr>
+        <w:t xml:space="preserve"> </w:t>
+      </w:r>
+      <w:r>
+        <w:rPr>
+          <w:sz w:val="36"/>
+          <w:szCs w:val="36"/>
+          <w:u w:val="single"/>
+        </w:rPr>
+        <w:t>far</w:t>
+      </w:r>
+      <w:r>
+        <w:rPr>
+          <w:sz w:val="36"/>
+          <w:szCs w:val="36"/>
+        </w:rPr>
+        <w:t xml:space="preserve"> key</w:t>
       </w:r>
     </w:p>
     <w:p>
       <w:pPr>
         <w:pStyle w:val="NoSpacing"/>
         <w:spacing w:line="480" w:lineRule="auto"/>
-        <w:jc w:val="both"/>
-        <w:rPr>
-          <w:b/>
-        </w:rPr>
-      </w:pPr>
+        <w:rPr>
+          <w:sz w:val="36"/>
+          <w:szCs w:val="36"/>
+        </w:rPr>
+      </w:pPr>
+      <w:r>
+        <w:rPr>
+          <w:sz w:val="36"/>
+          <w:szCs w:val="36"/>
+        </w:rPr>
+        <w:t>1:</w:t>
+      </w:r>
+      <w:r>
+        <w:rPr>
+          <w:sz w:val="36"/>
+          <w:szCs w:val="36"/>
+        </w:rPr>
+        <w:t xml:space="preserve"> </w:t>
+      </w:r>
+      <w:r>
+        <w:rPr>
+          <w:sz w:val="36"/>
+          <w:szCs w:val="36"/>
+        </w:rPr>
+        <w:t xml:space="preserve">Shoots from </w:t>
+      </w:r>
+      <w:r>
+        <w:rPr>
+          <w:sz w:val="36"/>
+          <w:szCs w:val="36"/>
+          <w:u w:val="single"/>
+        </w:rPr>
+        <w:t>far</w:t>
+      </w:r>
+      <w:r>
+        <w:rPr>
+          <w:sz w:val="36"/>
+          <w:szCs w:val="36"/>
+        </w:rPr>
+        <w:t xml:space="preserve"> key and backs up to Bridge</w:t>
+      </w:r>
     </w:p>
     <w:p>
       <w:pPr>
         <w:pStyle w:val="NoSpacing"/>
         <w:spacing w:line="480" w:lineRule="auto"/>
-        <w:jc w:val="both"/>
-        <w:rPr>
-          <w:b/>
-          <w:i/>
+        <w:rPr>
+          <w:sz w:val="36"/>
+          <w:szCs w:val="36"/>
+        </w:rPr>
+      </w:pPr>
+      <w:r>
+        <w:rPr>
+          <w:sz w:val="36"/>
+          <w:szCs w:val="36"/>
+        </w:rPr>
+        <w:t>2</w:t>
+      </w:r>
+      <w:r>
+        <w:rPr>
+          <w:sz w:val="36"/>
+          <w:szCs w:val="36"/>
+        </w:rPr>
+        <w:t>:</w:t>
+      </w:r>
+      <w:r>
+        <w:rPr>
+          <w:sz w:val="36"/>
+          <w:szCs w:val="36"/>
+        </w:rPr>
+        <w:t xml:space="preserve"> Shoot from </w:t>
+      </w:r>
+      <w:r>
+        <w:rPr>
+          <w:sz w:val="36"/>
+          <w:szCs w:val="36"/>
           <w:u w:val="single"/>
         </w:rPr>
-      </w:pPr>
-      <w:r>
-        <w:rPr>
-          <w:b/>
-          <w:i/>
-          <w:u w:val="single"/>
-        </w:rPr>
-        <w:t xml:space="preserve">DRIVE TO FENDER and SHOOT. </w:t>
-      </w:r>
-      <w:r>
-        <w:rPr>
-          <w:b/>
-          <w:i/>
-          <w:u w:val="single"/>
-        </w:rPr>
-        <w:t>BACK UP TO BRIDGE</w:t>
-      </w:r>
-    </w:p>
-    <w:p>
-      <w:pPr>
-        <w:pStyle w:val="NoSpacing"/>
-        <w:spacing w:line="480" w:lineRule="auto"/>
-        <w:jc w:val="both"/>
-      </w:pPr>
-      <w:r>
-        <w:tab/>
-        <w:t>AUTON SETTING 4</w:t>
-      </w:r>
-    </w:p>
-    <w:p>
-      <w:pPr>
-        <w:pStyle w:val="NoSpacing"/>
-        <w:spacing w:line="480" w:lineRule="auto"/>
-        <w:jc w:val="both"/>
-        <w:rPr>
-          <w:i/>
-        </w:rPr>
-      </w:pPr>
-    </w:p>
-    <w:p>
-      <w:pPr>
-        <w:pStyle w:val="NoSpacing"/>
-        <w:spacing w:line="480" w:lineRule="auto"/>
-        <w:jc w:val="both"/>
-        <w:rPr>
-          <w:b/>
-          <w:i/>
-          <w:u w:val="single"/>
-        </w:rPr>
-      </w:pPr>
-      <w:r>
-        <w:rPr>
-          <w:b/>
-          <w:i/>
-          <w:u w:val="single"/>
-        </w:rPr>
-        <w:t>BACK UP TO BRIDGE</w:t>
-      </w:r>
-    </w:p>
-    <w:p>
-      <w:pPr>
-        <w:pStyle w:val="NoSpacing"/>
-        <w:spacing w:line="480" w:lineRule="auto"/>
-        <w:jc w:val="both"/>
-      </w:pPr>
-      <w:r>
-        <w:rPr>
-          <w:b/>
-        </w:rPr>
-        <w:tab/>
-      </w:r>
-      <w:r>
-        <w:t>AUTON SETTING 1</w:t>
-      </w:r>
-    </w:p>
-    <w:p>
-      <w:pPr>
-        <w:pStyle w:val="NoSpacing"/>
-        <w:spacing w:line="480" w:lineRule="auto"/>
-        <w:jc w:val="both"/>
-        <w:rPr>
-          <w:b/>
-        </w:rPr>
-      </w:pPr>
-    </w:p>
-    <w:p>
-      <w:pPr>
-        <w:pStyle w:val="NoSpacing"/>
-        <w:spacing w:line="480" w:lineRule="auto"/>
-        <w:jc w:val="both"/>
-        <w:rPr>
-          <w:b/>
-          <w:i/>
-          <w:u w:val="single"/>
-        </w:rPr>
-      </w:pPr>
-      <w:r>
-        <w:rPr>
-          <w:b/>
-          <w:i/>
-          <w:u w:val="single"/>
-        </w:rPr>
-        <w:t>BACK UP TO BRIDGE AND D</w:t>
-      </w:r>
-      <w:r>
-        <w:rPr>
-          <w:b/>
-          <w:i/>
-          <w:u w:val="single"/>
-        </w:rPr>
-        <w:t>RIVE TO FENDER</w:t>
-      </w:r>
-      <w:r>
-        <w:rPr>
-          <w:b/>
-          <w:i/>
-          <w:u w:val="single"/>
-        </w:rPr>
-        <w:t xml:space="preserve"> AND SHOOT</w:t>
-      </w:r>
-    </w:p>
-    <w:p>
-      <w:pPr>
-        <w:pStyle w:val="NoSpacing"/>
-        <w:spacing w:line="480" w:lineRule="auto"/>
-        <w:jc w:val="both"/>
-      </w:pPr>
-      <w:r>
-        <w:tab/>
-        <w:t>AUTON SETTING 2</w:t>
-      </w:r>
-    </w:p>
-    <w:p>
-      <w:pPr>
-        <w:pStyle w:val="NoSpacing"/>
-        <w:spacing w:line="480" w:lineRule="auto"/>
-        <w:jc w:val="both"/>
-        <w:rPr>
-          <w:i/>
-        </w:rPr>
-      </w:pPr>
-    </w:p>
-    <w:p>
-      <w:pPr>
-        <w:pStyle w:val="NoSpacing"/>
-        <w:spacing w:line="480" w:lineRule="auto"/>
-        <w:jc w:val="both"/>
-        <w:rPr>
-          <w:i/>
-        </w:rPr>
-      </w:pPr>
-      <w:r>
-        <w:rPr>
-          <w:b/>
-          <w:i/>
-          <w:u w:val="single"/>
-        </w:rPr>
-        <w:t>SHOOT FROM KEY</w:t>
-      </w:r>
-    </w:p>
-    <w:p>
-      <w:pPr>
-        <w:pStyle w:val="NoSpacing"/>
-        <w:spacing w:line="480" w:lineRule="auto"/>
-        <w:jc w:val="both"/>
-      </w:pPr>
-      <w:r>
-        <w:tab/>
-        <w:t>AUTON SETTING 3</w:t>
-      </w:r>
-    </w:p>
-    <w:p>
-      <w:pPr>
-        <w:pStyle w:val="NoSpacing"/>
-        <w:spacing w:line="480" w:lineRule="auto"/>
-        <w:jc w:val="both"/>
-      </w:pPr>
-    </w:p>
-    <w:p>
-      <w:pPr>
-        <w:pStyle w:val="NoSpacing"/>
-        <w:spacing w:line="480" w:lineRule="auto"/>
-        <w:jc w:val="both"/>
-        <w:rPr>
-          <w:b/>
-          <w:i/>
-          <w:u w:val="single"/>
-        </w:rPr>
-      </w:pPr>
-      <w:r>
-        <w:rPr>
-          <w:b/>
-          <w:i/>
-          <w:u w:val="single"/>
-        </w:rPr>
-        <w:t>SHOOT FROM KEY AND BACK UP TO BRIDGE</w:t>
-      </w:r>
-    </w:p>
-    <w:p>
-      <w:pPr>
-        <w:pStyle w:val="NoSpacing"/>
-        <w:spacing w:line="480" w:lineRule="auto"/>
-        <w:jc w:val="both"/>
-      </w:pPr>
-      <w:r>
-        <w:tab/>
-        <w:t>AUTON SETTING 5</w:t>
-      </w:r>
-    </w:p>
-    <w:p>
-      <w:pPr>
-        <w:pStyle w:val="NoSpacing"/>
-        <w:spacing w:line="480" w:lineRule="auto"/>
-        <w:jc w:val="both"/>
-      </w:pPr>
-    </w:p>
-    <w:p>
-      <w:pPr>
-        <w:pStyle w:val="NoSpacing"/>
-        <w:spacing w:line="480" w:lineRule="auto"/>
-        <w:jc w:val="both"/>
-      </w:pPr>
-    </w:p>
-    <w:p>
-      <w:pPr>
-        <w:pStyle w:val="NoSpacing"/>
-        <w:spacing w:line="480" w:lineRule="auto"/>
-        <w:jc w:val="both"/>
-      </w:pPr>
-      <w:r>
-        <w:t>*NOTE WHEN</w:t>
-      </w:r>
-      <w:r>
-        <w:t xml:space="preserve"> </w:t>
-      </w:r>
-      <w:r>
-        <w:t>BACK</w:t>
-      </w:r>
-      <w:r>
-        <w:t xml:space="preserve">ING UP TO THE BRIDGE, TUSKS </w:t>
-      </w:r>
-      <w:r>
-        <w:t>GETS</w:t>
-      </w:r>
-      <w:r>
-        <w:t xml:space="preserve"> EXTENDED AND RETRACTED</w:t>
-      </w:r>
-      <w:r>
-        <w:t>.</w:t>
-      </w:r>
-    </w:p>
-    <w:p>
-      <w:pPr>
-        <w:pStyle w:val="NoSpacing"/>
-        <w:spacing w:line="480" w:lineRule="auto"/>
-        <w:jc w:val="both"/>
-      </w:pPr>
-    </w:p>
-    <w:p>
-      <w:pPr>
-        <w:pStyle w:val="NoSpacing"/>
-        <w:spacing w:line="480" w:lineRule="auto"/>
-        <w:jc w:val="both"/>
-      </w:pPr>
-    </w:p>
-    <w:p>
-      <w:pPr>
-        <w:pStyle w:val="NoSpacing"/>
-        <w:spacing w:line="480" w:lineRule="auto"/>
-        <w:jc w:val="both"/>
-      </w:pPr>
-    </w:p>
-    <w:p>
-      <w:pPr>
-        <w:pStyle w:val="NoSpacing"/>
-        <w:spacing w:line="480" w:lineRule="auto"/>
-        <w:jc w:val="both"/>
-      </w:pPr>
-    </w:p>
-    <w:p>
-      <w:pPr>
-        <w:pStyle w:val="NoSpacing"/>
-        <w:spacing w:line="480" w:lineRule="auto"/>
-        <w:jc w:val="center"/>
-        <w:rPr>
-          <w:sz w:val="36"/>
-          <w:szCs w:val="36"/>
-          <w:u w:val="single"/>
-        </w:rPr>
-      </w:pPr>
-      <w:proofErr w:type="spellStart"/>
-      <w:r>
-        <w:rPr>
-          <w:sz w:val="36"/>
-          <w:szCs w:val="36"/>
-          <w:u w:val="single"/>
-        </w:rPr>
-        <w:lastRenderedPageBreak/>
-        <w:t>Auton</w:t>
-      </w:r>
-      <w:proofErr w:type="spellEnd"/>
-      <w:r>
-        <w:rPr>
-          <w:sz w:val="36"/>
-          <w:szCs w:val="36"/>
-          <w:u w:val="single"/>
-        </w:rPr>
-        <w:t xml:space="preserve"> Settings</w:t>
-      </w:r>
-    </w:p>
-    <w:p>
-      <w:pPr>
-        <w:pStyle w:val="NoSpacing"/>
-        <w:spacing w:line="480" w:lineRule="auto"/>
-        <w:rPr>
-          <w:sz w:val="36"/>
-          <w:szCs w:val="36"/>
-        </w:rPr>
-      </w:pPr>
-      <w:r>
-        <w:rPr>
-          <w:sz w:val="36"/>
-          <w:szCs w:val="36"/>
-        </w:rPr>
-        <w:t>0:</w:t>
-      </w:r>
-      <w:r>
-        <w:rPr>
-          <w:sz w:val="36"/>
-          <w:szCs w:val="36"/>
-        </w:rPr>
-        <w:t xml:space="preserve"> Drive to Fender and Shoot</w:t>
-      </w:r>
-    </w:p>
-    <w:p>
-      <w:pPr>
-        <w:pStyle w:val="NoSpacing"/>
-        <w:spacing w:line="480" w:lineRule="auto"/>
-        <w:rPr>
-          <w:sz w:val="36"/>
-          <w:szCs w:val="36"/>
-        </w:rPr>
-      </w:pPr>
-      <w:r>
-        <w:rPr>
-          <w:sz w:val="36"/>
-          <w:szCs w:val="36"/>
-        </w:rPr>
-        <w:t>1:</w:t>
-      </w:r>
-      <w:r>
-        <w:rPr>
-          <w:sz w:val="36"/>
-          <w:szCs w:val="36"/>
-        </w:rPr>
-        <w:t xml:space="preserve"> Back up to the Bridge</w:t>
-      </w:r>
-    </w:p>
-    <w:p>
-      <w:pPr>
-        <w:pStyle w:val="NoSpacing"/>
-        <w:spacing w:line="480" w:lineRule="auto"/>
-        <w:rPr>
-          <w:sz w:val="36"/>
-          <w:szCs w:val="36"/>
-        </w:rPr>
-      </w:pPr>
-      <w:r>
-        <w:rPr>
-          <w:sz w:val="36"/>
-          <w:szCs w:val="36"/>
-        </w:rPr>
-        <w:t>2</w:t>
-      </w:r>
-      <w:r>
-        <w:rPr>
-          <w:sz w:val="36"/>
-          <w:szCs w:val="36"/>
-        </w:rPr>
-        <w:t>:</w:t>
-      </w:r>
-      <w:r>
-        <w:rPr>
-          <w:sz w:val="36"/>
-          <w:szCs w:val="36"/>
-        </w:rPr>
-        <w:t xml:space="preserve"> Shoot from Key</w:t>
+        <w:t>close</w:t>
+      </w:r>
+      <w:r>
+        <w:rPr>
+          <w:sz w:val="36"/>
+          <w:szCs w:val="36"/>
+        </w:rPr>
+        <w:t xml:space="preserve"> k</w:t>
+      </w:r>
+      <w:r>
+        <w:rPr>
+          <w:sz w:val="36"/>
+          <w:szCs w:val="36"/>
+        </w:rPr>
+        <w:t>ey</w:t>
       </w:r>
       <w:bookmarkStart w:id="0" w:name="_GoBack"/>
       <w:bookmarkEnd w:id="0"/>
@@ -480,7 +221,50 @@
           <w:sz w:val="36"/>
           <w:szCs w:val="36"/>
         </w:rPr>
-        <w:t xml:space="preserve"> Drive to Fender and Shoot and back up to Bridge</w:t>
+        <w:t xml:space="preserve"> Shoot</w:t>
+      </w:r>
+      <w:r>
+        <w:rPr>
+          <w:sz w:val="36"/>
+          <w:szCs w:val="36"/>
+        </w:rPr>
+        <w:t xml:space="preserve"> from </w:t>
+      </w:r>
+      <w:r>
+        <w:rPr>
+          <w:sz w:val="36"/>
+          <w:szCs w:val="36"/>
+          <w:u w:val="single"/>
+        </w:rPr>
+        <w:t>close</w:t>
+      </w:r>
+      <w:r>
+        <w:rPr>
+          <w:sz w:val="36"/>
+          <w:szCs w:val="36"/>
+        </w:rPr>
+        <w:t xml:space="preserve"> key</w:t>
+      </w:r>
+      <w:r>
+        <w:rPr>
+          <w:sz w:val="36"/>
+          <w:szCs w:val="36"/>
+        </w:rPr>
+        <w:t xml:space="preserve"> and back</w:t>
+      </w:r>
+      <w:r>
+        <w:rPr>
+          <w:sz w:val="36"/>
+          <w:szCs w:val="36"/>
+        </w:rPr>
+        <w:t>s</w:t>
+      </w:r>
+      <w:r>
+        <w:rPr>
+          <w:sz w:val="36"/>
+          <w:szCs w:val="36"/>
+        </w:rPr>
+        <w:t xml:space="preserve"> up to Bridge</w:t>
       </w:r>
     </w:p>
     <w:p>
@@ -511,7 +295,29 @@
           <w:sz w:val="36"/>
           <w:szCs w:val="36"/>
         </w:rPr>
-        <w:t xml:space="preserve"> Shoot from Key and back up to Bridge</w:t>
+        <w:t xml:space="preserve"> </w:t>
+      </w:r>
+      <w:r>
+        <w:rPr>
+          <w:sz w:val="36"/>
+          <w:szCs w:val="36"/>
+        </w:rPr>
+        <w:t xml:space="preserve">Backs up to Bridge from </w:t>
+      </w:r>
+      <w:r>
+        <w:rPr>
+          <w:sz w:val="36"/>
+          <w:szCs w:val="36"/>
+          <w:u w:val="single"/>
+        </w:rPr>
+        <w:t>close</w:t>
+      </w:r>
+      <w:r>
+        <w:rPr>
+          <w:sz w:val="36"/>
+          <w:szCs w:val="36"/>
+        </w:rPr>
+        <w:t xml:space="preserve"> key</w:t>
       </w:r>
     </w:p>
     <w:p>
@@ -521,14 +327,12 @@
         <w:rPr>
           <w:sz w:val="36"/>
           <w:szCs w:val="36"/>
-          <w:u w:val="single"/>
-        </w:rPr>
-      </w:pPr>
-      <w:r>
-        <w:rPr>
-          <w:sz w:val="36"/>
-          <w:szCs w:val="36"/>
-          <w:u w:val="single"/>
+        </w:rPr>
+      </w:pPr>
+      <w:r>
+        <w:rPr>
+          <w:sz w:val="36"/>
+          <w:szCs w:val="36"/>
         </w:rPr>
         <w:t>5</w:t>
       </w:r>
@@ -536,9 +340,42 @@
         <w:rPr>
           <w:sz w:val="36"/>
           <w:szCs w:val="36"/>
-          <w:u w:val="single"/>
-        </w:rPr>
-        <w:t>: Shoot from Key at slanted position at top hoop</w:t>
+        </w:rPr>
+        <w:t>: Sho</w:t>
+      </w:r>
+      <w:r>
+        <w:rPr>
+          <w:sz w:val="36"/>
+          <w:szCs w:val="36"/>
+        </w:rPr>
+        <w:t>ot at slanted position</w:t>
+      </w:r>
+    </w:p>
+    <w:p>
+      <w:pPr>
+        <w:pStyle w:val="NoSpacing"/>
+        <w:spacing w:line="480" w:lineRule="auto"/>
+        <w:rPr>
+          <w:sz w:val="36"/>
+          <w:szCs w:val="36"/>
+        </w:rPr>
+      </w:pPr>
+    </w:p>
+    <w:p>
+      <w:pPr>
+        <w:pStyle w:val="NoSpacing"/>
+        <w:spacing w:line="480" w:lineRule="auto"/>
+        <w:rPr>
+          <w:sz w:val="36"/>
+          <w:szCs w:val="36"/>
+        </w:rPr>
+      </w:pPr>
+      <w:r>
+        <w:rPr>
+          <w:sz w:val="36"/>
+          <w:szCs w:val="36"/>
+        </w:rPr>
+        <w:t>*note</w:t>
       </w:r>
     </w:p>
     <w:p>
@@ -548,8 +385,164 @@
         </w:tabs>
       </w:pPr>
       <w:r>
-        <w:tab/>
-        <w:t>`</w:t>
+        <w:rPr>
+          <w:noProof/>
+          <w:lang w:eastAsia="zh-CN"/>
+        </w:rPr>
+        <w:pict>
+          <v:shapetype id="_x0000_t67" coordsize="21600,21600" o:spt="67" adj="16200,5400" path="m0@0l@1@0@1,0@2,0@2@0,21600@0,10800,21600xe">
+            <v:stroke joinstyle="miter"/>
+            <v:formulas>
+              <v:f eqn="val #0"/>
+              <v:f eqn="val #1"/>
+              <v:f eqn="sum height 0 #1"/>
+              <v:f eqn="sum 10800 0 #1"/>
+              <v:f eqn="sum width 0 #0"/>
+              <v:f eqn="prod @4 @3 10800"/>
+              <v:f eqn="sum width 0 @5"/>
+            </v:formulas>
+            <v:path o:connecttype="custom" o:connectlocs="10800,0;0,@0;10800,21600;21600,@0" o:connectangles="270,180,90,0" textboxrect="@1,0,@2,@6"/>
+            <v:handles>
+              <v:h position="#1,#0" xrange="0,10800" yrange="0,21600"/>
+            </v:handles>
+          </v:shapetype>
+          <v:shape id="_x0000_s1036" type="#_x0000_t67" style="position:absolute;margin-left:173.3pt;margin-top:137.7pt;width:71.25pt;height:57.9pt;rotation:40256772fd;z-index:251664384" strokecolor="white [3212]">
+            <v:textbox>
+              <w:txbxContent>
+                <w:p>
+                  <w:r>
+                    <w:t>Slanted</w:t>
+                  </w:r>
+                </w:p>
+              </w:txbxContent>
+            </v:textbox>
+          </v:shape>
+        </w:pict>
+      </w:r>
+      <w:r>
+        <w:rPr>
+          <w:noProof/>
+          <w:lang w:eastAsia="zh-CN"/>
+        </w:rPr>
+        <w:pict>
+          <v:shapetype id="_x0000_t202" coordsize="21600,21600" o:spt="202" path="m,l,21600r21600,l21600,xe">
+            <v:stroke joinstyle="miter"/>
+            <v:path gradientshapeok="t" o:connecttype="rect"/>
+          </v:shapetype>
+          <v:shape id="_x0000_s1032" type="#_x0000_t202" style="position:absolute;margin-left:180pt;margin-top:64.25pt;width:31.5pt;height:81.75pt;z-index:251663360" strokecolor="white [3212]">
+            <v:textbox style="layout-flow:vertical-ideographic">
+              <w:txbxContent>
+                <w:p>
+                  <w:pPr>
+                    <w:jc w:val="center"/>
+                  </w:pPr>
+                  <w:r>
+                    <w:t>Far</w:t>
+                  </w:r>
+                </w:p>
+              </w:txbxContent>
+            </v:textbox>
+          </v:shape>
+        </w:pict>
+      </w:r>
+      <w:r>
+        <w:rPr>
+          <w:noProof/>
+          <w:lang w:eastAsia="zh-CN"/>
+        </w:rPr>
+        <w:pict>
+          <v:shapetype id="_x0000_t135" coordsize="21600,21600" o:spt="135" path="m10800,qx21600,10800,10800,21600l,21600,,xe">
+            <v:stroke joinstyle="miter"/>
+            <v:path gradientshapeok="t" o:connecttype="rect" textboxrect="0,3163,18437,18437"/>
+          </v:shapetype>
+          <v:shape id="_x0000_s1027" type="#_x0000_t135" style="position:absolute;margin-left:215.25pt;margin-top:53.75pt;width:134.25pt;height:99pt;rotation:180;z-index:251659264">
+            <v:textbox>
+              <w:txbxContent>
+                <w:p/>
+              </w:txbxContent>
+            </v:textbox>
+          </v:shape>
+        </w:pict>
+      </w:r>
+      <w:r>
+        <w:rPr>
+          <w:noProof/>
+          <w:lang w:eastAsia="zh-CN"/>
+        </w:rPr>
+        <w:pict>
+          <v:shape id="_x0000_s1031" type="#_x0000_t202" style="position:absolute;margin-left:261pt;margin-top:77pt;width:27pt;height:54pt;z-index:251662336" strokecolor="white [3212]">
+            <v:textbox style="layout-flow:vertical-ideographic">
+              <w:txbxContent>
+                <w:p>
+                  <w:pPr>
+                    <w:jc w:val="center"/>
+                  </w:pPr>
+                  <w:r>
+                    <w:t>Close</w:t>
+                  </w:r>
+                </w:p>
+              </w:txbxContent>
+            </v:textbox>
+          </v:shape>
+        </w:pict>
+      </w:r>
+      <w:r>
+        <w:rPr>
+          <w:noProof/>
+          <w:lang w:eastAsia="zh-CN"/>
+        </w:rPr>
+        <w:pict>
+          <v:shape id="_x0000_s1029" type="#_x0000_t202" style="position:absolute;margin-left:318pt;margin-top:64.25pt;width:27pt;height:76.5pt;z-index:251661312" fillcolor="white [3212]" strokecolor="white [3212]">
+            <v:textbox style="layout-flow:vertical-ideographic">
+              <w:txbxContent>
+                <w:p>
+                  <w:pPr>
+                    <w:jc w:val="center"/>
+                    <w:rPr>
+                      <w:sz w:val="16"/>
+                      <w:szCs w:val="16"/>
+                    </w:rPr>
+                  </w:pPr>
+                  <w:r>
+                    <w:rPr>
+                      <w:sz w:val="16"/>
+                      <w:szCs w:val="16"/>
+                    </w:rPr>
+                    <w:t>Goal</w:t>
+                  </w:r>
+                </w:p>
+              </w:txbxContent>
+            </v:textbox>
+          </v:shape>
+        </w:pict>
+      </w:r>
+      <w:r>
+        <w:rPr>
+          <w:noProof/>
+          <w:lang w:eastAsia="zh-CN"/>
+        </w:rPr>
+        <w:pict>
+          <v:shapetype id="_x0000_t32" coordsize="21600,21600" o:spt="32" o:oned="t" path="m,l21600,21600e" filled="f">
+            <v:path arrowok="t" fillok="f" o:connecttype="none"/>
+            <o:lock v:ext="edit" shapetype="t"/>
+          </v:shapetype>
+          <v:shape id="_x0000_s1028" type="#_x0000_t32" style="position:absolute;margin-left:292.55pt;margin-top:53.75pt;width:0;height:99pt;z-index:251660288" o:connectortype="straight"/>
+        </w:pict>
+      </w:r>
+      <w:r>
+        <w:rPr>
+          <w:noProof/>
+          <w:lang w:eastAsia="zh-CN"/>
+        </w:rPr>
+        <w:pict>
+          <v:roundrect id="_x0000_s1026" style="position:absolute;margin-left:2.25pt;margin-top:6.5pt;width:347.25pt;height:195.75pt;z-index:251658240" arcsize="10923f">
+            <v:textbox>
+              <w:txbxContent>
+                <w:p/>
+              </w:txbxContent>
+            </v:textbox>
+          </v:roundrect>
+        </w:pict>
       </w:r>
     </w:p>
     <w:sectPr>
@@ -562,12 +555,62 @@
 </w:document>
 </file>
 
+<file path=word/endnotes.xml><?xml version="1.0" encoding="utf-8"?>
+<w:endnotes xmlns:ve="http://schemas.openxmlformats.org/markup-compatibility/2006" xmlns:o="urn:schemas-microsoft-com:office:office" xmlns:r="http://schemas.openxmlformats.org/officeDocument/2006/relationships" xmlns:m="http://schemas.openxmlformats.org/officeDocument/2006/math" xmlns:v="urn:schemas-microsoft-com:vml" xmlns:wp="http://schemas.openxmlformats.org/drawingml/2006/wordprocessingDrawing" xmlns:w10="urn:schemas-microsoft-com:office:word" xmlns:w="http://schemas.openxmlformats.org/wordprocessingml/2006/main" xmlns:wne="http://schemas.microsoft.com/office/word/2006/wordml">
+  <w:endnote w:type="separator" w:id="-1">
+    <w:p>
+      <w:pPr>
+        <w:spacing w:after="0" w:line="240" w:lineRule="auto"/>
+      </w:pPr>
+      <w:r>
+        <w:separator/>
+      </w:r>
+    </w:p>
+  </w:endnote>
+  <w:endnote w:type="continuationSeparator" w:id="0">
+    <w:p>
+      <w:pPr>
+        <w:spacing w:after="0" w:line="240" w:lineRule="auto"/>
+      </w:pPr>
+      <w:r>
+        <w:continuationSeparator/>
+      </w:r>
+    </w:p>
+  </w:endnote>
+</w:endnotes>
+</file>
+
+<file path=word/footnotes.xml><?xml version="1.0" encoding="utf-8"?>
+<w:footnotes xmlns:ve="http://schemas.openxmlformats.org/markup-compatibility/2006" xmlns:o="urn:schemas-microsoft-com:office:office" xmlns:r="http://schemas.openxmlformats.org/officeDocument/2006/relationships" xmlns:m="http://schemas.openxmlformats.org/officeDocument/2006/math" xmlns:v="urn:schemas-microsoft-com:vml" xmlns:wp="http://schemas.openxmlformats.org/drawingml/2006/wordprocessingDrawing" xmlns:w10="urn:schemas-microsoft-com:office:word" xmlns:w="http://schemas.openxmlformats.org/wordprocessingml/2006/main" xmlns:wne="http://schemas.microsoft.com/office/word/2006/wordml">
+  <w:footnote w:type="separator" w:id="-1">
+    <w:p>
+      <w:pPr>
+        <w:spacing w:after="0" w:line="240" w:lineRule="auto"/>
+      </w:pPr>
+      <w:r>
+        <w:separator/>
+      </w:r>
+    </w:p>
+  </w:footnote>
+  <w:footnote w:type="continuationSeparator" w:id="0">
+    <w:p>
+      <w:pPr>
+        <w:spacing w:after="0" w:line="240" w:lineRule="auto"/>
+      </w:pPr>
+      <w:r>
+        <w:continuationSeparator/>
+      </w:r>
+    </w:p>
+  </w:footnote>
+</w:footnotes>
+</file>
+
 <file path=word/styles.xml><?xml version="1.0" encoding="utf-8"?>
 <w:styles xmlns:r="http://schemas.openxmlformats.org/officeDocument/2006/relationships" xmlns:w="http://schemas.openxmlformats.org/wordprocessingml/2006/main">
   <w:docDefaults>
     <w:rPrDefault>
       <w:rPr>
-        <w:rFonts w:asciiTheme="minorHAnsi" w:eastAsiaTheme="minorHAnsi" w:hAnsiTheme="minorHAnsi" w:cstheme="minorBidi"/>
+        <w:rFonts w:asciiTheme="minorHAnsi" w:eastAsiaTheme="minorEastAsia" w:hAnsiTheme="minorHAnsi" w:cstheme="minorBidi"/>
         <w:sz w:val="22"/>
         <w:szCs w:val="22"/>
         <w:lang w:val="en-US" w:eastAsia="en-US" w:bidi="ar-SA"/>
@@ -759,6 +802,104 @@
     <w:pPr>
       <w:spacing w:after="0" w:line="240" w:lineRule="auto"/>
     </w:pPr>
+  </w:style>
+  <w:style w:type="paragraph" w:styleId="Header">
+    <w:name w:val="header"/>
+    <w:basedOn w:val="Normal"/>
+    <w:link w:val="HeaderChar"/>
+    <w:uiPriority w:val="99"/>
+    <w:semiHidden/>
+    <w:unhideWhenUsed/>
+    <w:rsid w:val="00793493"/>
+    <w:pPr>
+      <w:pBdr>
+        <w:bottom w:val="single" w:sz="6" w:space="1" w:color="auto"/>
+      </w:pBdr>
+      <w:tabs>
+        <w:tab w:val="center" w:pos="4153"/>
+        <w:tab w:val="right" w:pos="8306"/>
+      </w:tabs>
+      <w:snapToGrid w:val="0"/>
+      <w:spacing w:line="240" w:lineRule="auto"/>
+      <w:jc w:val="center"/>
+    </w:pPr>
+    <w:rPr>
+      <w:sz w:val="18"/>
+      <w:szCs w:val="18"/>
+    </w:rPr>
+  </w:style>
+  <w:style w:type="character" w:customStyle="1" w:styleId="HeaderChar">
+    <w:name w:val="Header Char"/>
+    <w:basedOn w:val="DefaultParagraphFont"/>
+    <w:link w:val="Header"/>
+    <w:uiPriority w:val="99"/>
+    <w:semiHidden/>
+    <w:rsid w:val="00793493"/>
+    <w:rPr>
+      <w:sz w:val="18"/>
+      <w:szCs w:val="18"/>
+    </w:rPr>
+  </w:style>
+  <w:style w:type="paragraph" w:styleId="Footer">
+    <w:name w:val="footer"/>
+    <w:basedOn w:val="Normal"/>
+    <w:link w:val="FooterChar"/>
+    <w:uiPriority w:val="99"/>
+    <w:semiHidden/>
+    <w:unhideWhenUsed/>
+    <w:rsid w:val="00793493"/>
+    <w:pPr>
+      <w:tabs>
+        <w:tab w:val="center" w:pos="4153"/>
+        <w:tab w:val="right" w:pos="8306"/>
+      </w:tabs>
+      <w:snapToGrid w:val="0"/>
+      <w:spacing w:line="240" w:lineRule="auto"/>
+    </w:pPr>
+    <w:rPr>
+      <w:sz w:val="18"/>
+      <w:szCs w:val="18"/>
+    </w:rPr>
+  </w:style>
+  <w:style w:type="character" w:customStyle="1" w:styleId="FooterChar">
+    <w:name w:val="Footer Char"/>
+    <w:basedOn w:val="DefaultParagraphFont"/>
+    <w:link w:val="Footer"/>
+    <w:uiPriority w:val="99"/>
+    <w:semiHidden/>
+    <w:rsid w:val="00793493"/>
+    <w:rPr>
+      <w:sz w:val="18"/>
+      <w:szCs w:val="18"/>
+    </w:rPr>
+  </w:style>
+  <w:style w:type="paragraph" w:styleId="BalloonText">
+    <w:name w:val="Balloon Text"/>
+    <w:basedOn w:val="Normal"/>
+    <w:link w:val="BalloonTextChar"/>
+    <w:uiPriority w:val="99"/>
+    <w:semiHidden/>
+    <w:unhideWhenUsed/>
+    <w:rsid w:val="000427E4"/>
+    <w:pPr>
+      <w:spacing w:after="0" w:line="240" w:lineRule="auto"/>
+    </w:pPr>
+    <w:rPr>
+      <w:sz w:val="16"/>
+      <w:szCs w:val="16"/>
+    </w:rPr>
+  </w:style>
+  <w:style w:type="character" w:customStyle="1" w:styleId="BalloonTextChar">
+    <w:name w:val="Balloon Text Char"/>
+    <w:basedOn w:val="DefaultParagraphFont"/>
+    <w:link w:val="BalloonText"/>
+    <w:uiPriority w:val="99"/>
+    <w:semiHidden/>
+    <w:rsid w:val="000427E4"/>
+    <w:rPr>
+      <w:sz w:val="16"/>
+      <w:szCs w:val="16"/>
+    </w:rPr>
   </w:style>
 </w:styles>
 </file>
@@ -1252,7 +1393,7 @@
 </file>
 
 <file path=customXml/itemProps1.xml><?xml version="1.0" encoding="utf-8"?>
-<ds:datastoreItem xmlns:ds="http://schemas.openxmlformats.org/officeDocument/2006/customXml" ds:itemID="{C7BA45B7-6689-49CC-948D-A878EAF58F40}">
+<ds:datastoreItem xmlns:ds="http://schemas.openxmlformats.org/officeDocument/2006/customXml" ds:itemID="{0502B3A3-5237-4A0C-A5CD-AB08F3F66264}">
   <ds:schemaRefs>
     <ds:schemaRef ds:uri="http://schemas.openxmlformats.org/officeDocument/2006/bibliography"/>
   </ds:schemaRefs>

</xml_diff>

<commit_message>
if you look at commit 2e47a, you find that the commit message actually switched the close and far key. Close key should be 1 and far should be 2
</commit_message>
<xml_diff>
--- a/doc/AutonSettingGuide.docx
+++ b/doc/AutonSettingGuide.docx
@@ -82,7 +82,7 @@
           <w:szCs w:val="36"/>
           <w:u w:val="single"/>
         </w:rPr>
-        <w:t>far</w:t>
+        <w:t>close</w:t>
       </w:r>
       <w:r>
         <w:rPr>
@@ -128,7 +128,7 @@
           <w:szCs w:val="36"/>
           <w:u w:val="single"/>
         </w:rPr>
-        <w:t>far</w:t>
+        <w:t>close</w:t>
       </w:r>
       <w:r>
         <w:rPr>
@@ -174,7 +174,7 @@
           <w:szCs w:val="36"/>
           <w:u w:val="single"/>
         </w:rPr>
-        <w:t>close</w:t>
+        <w:t>far</w:t>
       </w:r>
       <w:r>
         <w:rPr>
@@ -236,7 +236,7 @@
           <w:szCs w:val="36"/>
           <w:u w:val="single"/>
         </w:rPr>
-        <w:t>close</w:t>
+        <w:t>far</w:t>
       </w:r>
       <w:r>
         <w:rPr>
@@ -310,7 +310,7 @@
           <w:szCs w:val="36"/>
           <w:u w:val="single"/>
         </w:rPr>
-        <w:t>close</w:t>
+        <w:t>far</w:t>
       </w:r>
       <w:r>
         <w:rPr>
@@ -1393,7 +1393,7 @@
 </file>
 
 <file path=customXml/itemProps1.xml><?xml version="1.0" encoding="utf-8"?>
-<ds:datastoreItem xmlns:ds="http://schemas.openxmlformats.org/officeDocument/2006/customXml" ds:itemID="{0502B3A3-5237-4A0C-A5CD-AB08F3F66264}">
+<ds:datastoreItem xmlns:ds="http://schemas.openxmlformats.org/officeDocument/2006/customXml" ds:itemID="{ECBD9771-06D9-4468-9918-D4CF4419C4C2}">
   <ds:schemaRefs>
     <ds:schemaRef ds:uri="http://schemas.openxmlformats.org/officeDocument/2006/bibliography"/>
   </ds:schemaRefs>

</xml_diff>

<commit_message>
Update auton doc to reflect the newer changes
</commit_message>
<xml_diff>
--- a/doc/AutonSettingGuide.docx
+++ b/doc/AutonSettingGuide.docx
@@ -60,36 +60,7 @@
           <w:sz w:val="36"/>
           <w:szCs w:val="36"/>
         </w:rPr>
-        <w:t xml:space="preserve">Shoots </w:t>
-      </w:r>
-      <w:r>
-        <w:rPr>
-          <w:sz w:val="36"/>
-          <w:szCs w:val="36"/>
-        </w:rPr>
-        <w:t>from</w:t>
-      </w:r>
-      <w:r>
-        <w:rPr>
-          <w:sz w:val="36"/>
-          <w:szCs w:val="36"/>
-        </w:rPr>
-        <w:t xml:space="preserve"> </w:t>
-      </w:r>
-      <w:r>
-        <w:rPr>
-          <w:sz w:val="36"/>
-          <w:szCs w:val="36"/>
-          <w:u w:val="single"/>
-        </w:rPr>
-        <w:t>close</w:t>
-      </w:r>
-      <w:r>
-        <w:rPr>
-          <w:sz w:val="36"/>
-          <w:szCs w:val="36"/>
-        </w:rPr>
-        <w:t xml:space="preserve"> key</w:t>
+        <w:t>Does Nothing</w:t>
       </w:r>
     </w:p>
     <w:p>
@@ -120,22 +91,14 @@
           <w:sz w:val="36"/>
           <w:szCs w:val="36"/>
         </w:rPr>
-        <w:t xml:space="preserve">Shoots from </w:t>
-      </w:r>
-      <w:r>
-        <w:rPr>
-          <w:sz w:val="36"/>
-          <w:szCs w:val="36"/>
-          <w:u w:val="single"/>
-        </w:rPr>
-        <w:t>close</w:t>
-      </w:r>
-      <w:r>
-        <w:rPr>
-          <w:sz w:val="36"/>
-          <w:szCs w:val="36"/>
-        </w:rPr>
-        <w:t xml:space="preserve"> key and backs up to Bridge</w:t>
+        <w:t>Shoots from</w:t>
+      </w:r>
+      <w:r>
+        <w:rPr>
+          <w:sz w:val="36"/>
+          <w:szCs w:val="36"/>
+        </w:rPr>
+        <w:t xml:space="preserve"> key</w:t>
       </w:r>
     </w:p>
     <w:p>
@@ -166,32 +129,17 @@
           <w:sz w:val="36"/>
           <w:szCs w:val="36"/>
         </w:rPr>
-        <w:t xml:space="preserve"> Shoot from </w:t>
-      </w:r>
-      <w:r>
-        <w:rPr>
-          <w:sz w:val="36"/>
-          <w:szCs w:val="36"/>
-          <w:u w:val="single"/>
-        </w:rPr>
-        <w:t>far</w:t>
-      </w:r>
-      <w:r>
-        <w:rPr>
-          <w:sz w:val="36"/>
-          <w:szCs w:val="36"/>
-        </w:rPr>
-        <w:t xml:space="preserve"> k</w:t>
-      </w:r>
-      <w:r>
-        <w:rPr>
-          <w:sz w:val="36"/>
-          <w:szCs w:val="36"/>
-        </w:rPr>
-        <w:t>ey</w:t>
+        <w:t xml:space="preserve"> </w:t>
       </w:r>
       <w:bookmarkStart w:id="0" w:name="_GoBack"/>
       <w:bookmarkEnd w:id="0"/>
+      <w:r>
+        <w:rPr>
+          <w:sz w:val="36"/>
+          <w:szCs w:val="36"/>
+        </w:rPr>
+        <w:t>Shoots from key and backs up to bridge</w:t>
+      </w:r>
     </w:p>
     <w:p>
       <w:pPr>
@@ -221,50 +169,14 @@
           <w:sz w:val="36"/>
           <w:szCs w:val="36"/>
         </w:rPr>
-        <w:t xml:space="preserve"> Shoot</w:t>
-      </w:r>
-      <w:r>
-        <w:rPr>
-          <w:sz w:val="36"/>
-          <w:szCs w:val="36"/>
-        </w:rPr>
-        <w:t xml:space="preserve"> from </w:t>
-      </w:r>
-      <w:r>
-        <w:rPr>
-          <w:sz w:val="36"/>
-          <w:szCs w:val="36"/>
-          <w:u w:val="single"/>
-        </w:rPr>
-        <w:t>far</w:t>
-      </w:r>
-      <w:r>
-        <w:rPr>
-          <w:sz w:val="36"/>
-          <w:szCs w:val="36"/>
-        </w:rPr>
-        <w:t xml:space="preserve"> key</w:t>
-      </w:r>
-      <w:r>
-        <w:rPr>
-          <w:sz w:val="36"/>
-          <w:szCs w:val="36"/>
-        </w:rPr>
-        <w:t xml:space="preserve"> and back</w:t>
-      </w:r>
-      <w:r>
-        <w:rPr>
-          <w:sz w:val="36"/>
-          <w:szCs w:val="36"/>
-        </w:rPr>
-        <w:t>s</w:t>
-      </w:r>
-      <w:r>
-        <w:rPr>
-          <w:sz w:val="36"/>
-          <w:szCs w:val="36"/>
-        </w:rPr>
-        <w:t xml:space="preserve"> up to Bridge</w:t>
+        <w:t xml:space="preserve"> </w:t>
+      </w:r>
+      <w:r>
+        <w:rPr>
+          <w:sz w:val="36"/>
+          <w:szCs w:val="36"/>
+        </w:rPr>
+        <w:t>Vomits the balls</w:t>
       </w:r>
     </w:p>
     <w:p>
@@ -302,22 +214,7 @@
           <w:sz w:val="36"/>
           <w:szCs w:val="36"/>
         </w:rPr>
-        <w:t xml:space="preserve">Backs up to Bridge from </w:t>
-      </w:r>
-      <w:r>
-        <w:rPr>
-          <w:sz w:val="36"/>
-          <w:szCs w:val="36"/>
-          <w:u w:val="single"/>
-        </w:rPr>
-        <w:t>far</w:t>
-      </w:r>
-      <w:r>
-        <w:rPr>
-          <w:sz w:val="36"/>
-          <w:szCs w:val="36"/>
-        </w:rPr>
-        <w:t xml:space="preserve"> key</w:t>
+        <w:t>Vomits the balls and backs up to bridge</w:t>
       </w:r>
     </w:p>
     <w:p>
@@ -341,14 +238,14 @@
           <w:sz w:val="36"/>
           <w:szCs w:val="36"/>
         </w:rPr>
-        <w:t>: Sho</w:t>
-      </w:r>
-      <w:r>
-        <w:rPr>
-          <w:sz w:val="36"/>
-          <w:szCs w:val="36"/>
-        </w:rPr>
-        <w:t>ot at slanted position</w:t>
+        <w:t xml:space="preserve">: </w:t>
+      </w:r>
+      <w:r>
+        <w:rPr>
+          <w:sz w:val="36"/>
+          <w:szCs w:val="36"/>
+        </w:rPr>
+        <w:t>Backs up to bridge</w:t>
       </w:r>
     </w:p>
     <w:p>
@@ -360,6 +257,13 @@
           <w:szCs w:val="36"/>
         </w:rPr>
       </w:pPr>
+      <w:r>
+        <w:rPr>
+          <w:sz w:val="36"/>
+          <w:szCs w:val="36"/>
+        </w:rPr>
+        <w:t>6: Shoots from fender</w:t>
+      </w:r>
     </w:p>
     <w:p>
       <w:pPr>
@@ -375,8 +279,18 @@
           <w:sz w:val="36"/>
           <w:szCs w:val="36"/>
         </w:rPr>
-        <w:t>*note</w:t>
-      </w:r>
+        <w:t>7: Drive to fender and shoot two-point hoop</w:t>
+      </w:r>
+    </w:p>
+    <w:p>
+      <w:pPr>
+        <w:pStyle w:val="NoSpacing"/>
+        <w:spacing w:line="480" w:lineRule="auto"/>
+        <w:rPr>
+          <w:sz w:val="36"/>
+          <w:szCs w:val="36"/>
+        </w:rPr>
+      </w:pPr>
     </w:p>
     <w:p>
       <w:pPr>
@@ -387,31 +301,31 @@
       <w:r>
         <w:rPr>
           <w:noProof/>
-          <w:lang w:eastAsia="zh-CN"/>
         </w:rPr>
         <w:pict>
-          <v:shapetype id="_x0000_t67" coordsize="21600,21600" o:spt="67" adj="16200,5400" path="m0@0l@1@0@1,0@2,0@2@0,21600@0,10800,21600xe">
+          <v:shapetype id="_x0000_t109" coordsize="21600,21600" o:spt="109" path="m,l,21600r21600,l21600,xe">
             <v:stroke joinstyle="miter"/>
-            <v:formulas>
-              <v:f eqn="val #0"/>
-              <v:f eqn="val #1"/>
-              <v:f eqn="sum height 0 #1"/>
-              <v:f eqn="sum 10800 0 #1"/>
-              <v:f eqn="sum width 0 #0"/>
-              <v:f eqn="prod @4 @3 10800"/>
-              <v:f eqn="sum width 0 @5"/>
-            </v:formulas>
-            <v:path o:connecttype="custom" o:connectlocs="10800,0;0,@0;10800,21600;21600,@0" o:connectangles="270,180,90,0" textboxrect="@1,0,@2,@6"/>
-            <v:handles>
-              <v:h position="#1,#0" xrange="0,10800" yrange="0,21600"/>
-            </v:handles>
+            <v:path gradientshapeok="t" o:connecttype="rect"/>
           </v:shapetype>
-          <v:shape id="_x0000_s1036" type="#_x0000_t67" style="position:absolute;margin-left:173.3pt;margin-top:137.7pt;width:71.25pt;height:57.9pt;rotation:40256772fd;z-index:251664384" strokecolor="white [3212]">
-            <v:textbox>
+          <v:shape id="_x0000_s1040" type="#_x0000_t109" style="position:absolute;margin-left:2.25pt;margin-top:83pt;width:85.5pt;height:44.25pt;z-index:251667456">
+            <v:textbox style="mso-next-textbox:#_x0000_s1040">
               <w:txbxContent>
                 <w:p>
+                  <w:pPr>
+                    <w:jc w:val="center"/>
+                    <w:rPr>
+                      <w:rFonts w:ascii="Comic Sans MS" w:hAnsi="Comic Sans MS"/>
+                      <w:sz w:val="40"/>
+                      <w:szCs w:val="40"/>
+                    </w:rPr>
+                  </w:pPr>
                   <w:r>
-                    <w:t>Slanted</w:t>
+                    <w:rPr>
+                      <w:rFonts w:ascii="Comic Sans MS" w:hAnsi="Comic Sans MS"/>
+                      <w:sz w:val="40"/>
+                      <w:szCs w:val="40"/>
+                    </w:rPr>
+                    <w:t>Bridge</w:t>
                   </w:r>
                 </w:p>
               </w:txbxContent>
@@ -422,22 +336,31 @@
       <w:r>
         <w:rPr>
           <w:noProof/>
-          <w:lang w:eastAsia="zh-CN"/>
         </w:rPr>
         <w:pict>
-          <v:shapetype id="_x0000_t202" coordsize="21600,21600" o:spt="202" path="m,l,21600r21600,l21600,xe">
+          <v:shapetype id="_x0000_t135" coordsize="21600,21600" o:spt="135" path="m10800,qx21600,10800,10800,21600l,21600,,xe">
             <v:stroke joinstyle="miter"/>
-            <v:path gradientshapeok="t" o:connecttype="rect"/>
+            <v:path gradientshapeok="t" o:connecttype="rect" textboxrect="0,3163,18437,18437"/>
           </v:shapetype>
-          <v:shape id="_x0000_s1032" type="#_x0000_t202" style="position:absolute;margin-left:180pt;margin-top:64.25pt;width:31.5pt;height:81.75pt;z-index:251663360" strokecolor="white [3212]">
-            <v:textbox style="layout-flow:vertical-ideographic">
+          <v:shape id="_x0000_s1039" type="#_x0000_t135" style="position:absolute;margin-left:165.7pt;margin-top:54.5pt;width:60.75pt;height:99pt;rotation:180;z-index:251665919">
+            <v:textbox style="layout-flow:vertical;mso-next-textbox:#_x0000_s1039">
               <w:txbxContent>
                 <w:p>
                   <w:pPr>
                     <w:jc w:val="center"/>
+                    <w:rPr>
+                      <w:rFonts w:ascii="Comic Sans MS" w:hAnsi="Comic Sans MS"/>
+                      <w:sz w:val="40"/>
+                      <w:szCs w:val="40"/>
+                    </w:rPr>
                   </w:pPr>
                   <w:r>
-                    <w:t>Far</w:t>
+                    <w:rPr>
+                      <w:rFonts w:ascii="Comic Sans MS" w:hAnsi="Comic Sans MS"/>
+                      <w:sz w:val="40"/>
+                      <w:szCs w:val="40"/>
+                    </w:rPr>
+                    <w:t>Key</w:t>
                   </w:r>
                 </w:p>
               </w:txbxContent>
@@ -448,20 +371,9 @@
       <w:r>
         <w:rPr>
           <w:noProof/>
-          <w:lang w:eastAsia="zh-CN"/>
         </w:rPr>
         <w:pict>
-          <v:shapetype id="_x0000_t135" coordsize="21600,21600" o:spt="135" path="m10800,qx21600,10800,10800,21600l,21600,,xe">
-            <v:stroke joinstyle="miter"/>
-            <v:path gradientshapeok="t" o:connecttype="rect" textboxrect="0,3163,18437,18437"/>
-          </v:shapetype>
-          <v:shape id="_x0000_s1027" type="#_x0000_t135" style="position:absolute;margin-left:215.25pt;margin-top:53.75pt;width:134.25pt;height:99pt;rotation:180;z-index:251659264">
-            <v:textbox>
-              <w:txbxContent>
-                <w:p/>
-              </w:txbxContent>
-            </v:textbox>
-          </v:shape>
+          <v:shape id="_x0000_s1038" type="#_x0000_t109" style="position:absolute;margin-left:226.45pt;margin-top:54.5pt;width:74.3pt;height:99pt;z-index:251665408"/>
         </w:pict>
       </w:r>
       <w:r>
@@ -470,15 +382,25 @@
           <w:lang w:eastAsia="zh-CN"/>
         </w:rPr>
         <w:pict>
-          <v:shape id="_x0000_s1031" type="#_x0000_t202" style="position:absolute;margin-left:261pt;margin-top:77pt;width:27pt;height:54pt;z-index:251662336" strokecolor="white [3212]">
-            <v:textbox style="layout-flow:vertical-ideographic">
+          <v:shape id="_x0000_s1027" type="#_x0000_t109" style="position:absolute;margin-left:300.75pt;margin-top:54.5pt;width:48pt;height:99pt;rotation:180;z-index:251659264">
+            <v:textbox style="layout-flow:vertical;mso-next-textbox:#_x0000_s1027">
               <w:txbxContent>
                 <w:p>
                   <w:pPr>
                     <w:jc w:val="center"/>
+                    <w:rPr>
+                      <w:rFonts w:ascii="Comic Sans MS" w:hAnsi="Comic Sans MS"/>
+                      <w:sz w:val="40"/>
+                      <w:szCs w:val="40"/>
+                    </w:rPr>
                   </w:pPr>
                   <w:r>
-                    <w:t>Close</w:t>
+                    <w:rPr>
+                      <w:rFonts w:ascii="Comic Sans MS" w:hAnsi="Comic Sans MS"/>
+                      <w:sz w:val="40"/>
+                      <w:szCs w:val="40"/>
+                    </w:rPr>
+                    <w:t>Fender</w:t>
                   </w:r>
                 </w:p>
               </w:txbxContent>
@@ -492,51 +414,8 @@
           <w:lang w:eastAsia="zh-CN"/>
         </w:rPr>
         <w:pict>
-          <v:shape id="_x0000_s1029" type="#_x0000_t202" style="position:absolute;margin-left:318pt;margin-top:64.25pt;width:27pt;height:76.5pt;z-index:251661312" fillcolor="white [3212]" strokecolor="white [3212]">
-            <v:textbox style="layout-flow:vertical-ideographic">
-              <w:txbxContent>
-                <w:p>
-                  <w:pPr>
-                    <w:jc w:val="center"/>
-                    <w:rPr>
-                      <w:sz w:val="16"/>
-                      <w:szCs w:val="16"/>
-                    </w:rPr>
-                  </w:pPr>
-                  <w:r>
-                    <w:rPr>
-                      <w:sz w:val="16"/>
-                      <w:szCs w:val="16"/>
-                    </w:rPr>
-                    <w:t>Goal</w:t>
-                  </w:r>
-                </w:p>
-              </w:txbxContent>
-            </v:textbox>
-          </v:shape>
-        </w:pict>
-      </w:r>
-      <w:r>
-        <w:rPr>
-          <w:noProof/>
-          <w:lang w:eastAsia="zh-CN"/>
-        </w:rPr>
-        <w:pict>
-          <v:shapetype id="_x0000_t32" coordsize="21600,21600" o:spt="32" o:oned="t" path="m,l21600,21600e" filled="f">
-            <v:path arrowok="t" fillok="f" o:connecttype="none"/>
-            <o:lock v:ext="edit" shapetype="t"/>
-          </v:shapetype>
-          <v:shape id="_x0000_s1028" type="#_x0000_t32" style="position:absolute;margin-left:292.55pt;margin-top:53.75pt;width:0;height:99pt;z-index:251660288" o:connectortype="straight"/>
-        </w:pict>
-      </w:r>
-      <w:r>
-        <w:rPr>
-          <w:noProof/>
-          <w:lang w:eastAsia="zh-CN"/>
-        </w:rPr>
-        <w:pict>
           <v:roundrect id="_x0000_s1026" style="position:absolute;margin-left:2.25pt;margin-top:6.5pt;width:347.25pt;height:195.75pt;z-index:251658240" arcsize="10923f">
-            <v:textbox>
+            <v:textbox style="mso-next-textbox:#_x0000_s1026">
               <w:txbxContent>
                 <w:p/>
               </w:txbxContent>
@@ -1393,7 +1272,7 @@
 </file>
 
 <file path=customXml/itemProps1.xml><?xml version="1.0" encoding="utf-8"?>
-<ds:datastoreItem xmlns:ds="http://schemas.openxmlformats.org/officeDocument/2006/customXml" ds:itemID="{ECBD9771-06D9-4468-9918-D4CF4419C4C2}">
+<ds:datastoreItem xmlns:ds="http://schemas.openxmlformats.org/officeDocument/2006/customXml" ds:itemID="{C9577090-D751-4D21-B861-8FD4DB938D05}">
   <ds:schemaRefs>
     <ds:schemaRef ds:uri="http://schemas.openxmlformats.org/officeDocument/2006/bibliography"/>
   </ds:schemaRefs>

</xml_diff>